<commit_message>
Adding Documentation and Videos
</commit_message>
<xml_diff>
--- a/text_analysis/research_methods-spring2020-alden-api_text_analysis/documentation/Documentation.docx
+++ b/text_analysis/research_methods-spring2020-alden-api_text_analysis/documentation/Documentation.docx
@@ -40,18 +40,18 @@
         <w:rPr>
           <w:rtl w:val="0"/>
         </w:rPr>
-        <w:t xml:space="preserve">Introduction to Sociology</w:t>
-      </w:r>
-    </w:p>
-    <w:p>
-      <w:pPr>
-        <w:rPr/>
-      </w:pPr>
-      <w:r>
-        <w:rPr>
-          <w:rtl w:val="0"/>
-        </w:rPr>
-        <w:t xml:space="preserve">Laura Senier </w:t>
+        <w:t xml:space="preserve">Research Methods</w:t>
+      </w:r>
+    </w:p>
+    <w:p>
+      <w:pPr>
+        <w:rPr/>
+      </w:pPr>
+      <w:r>
+        <w:rPr>
+          <w:rtl w:val="0"/>
+        </w:rPr>
+        <w:t xml:space="preserve">Alex Alden</w:t>
       </w:r>
     </w:p>
     <w:p>
@@ -73,7 +73,7 @@
         <w:rPr>
           <w:rtl w:val="0"/>
         </w:rPr>
-        <w:t xml:space="preserve">Number of Students: 60</w:t>
+        <w:t xml:space="preserve">Number of Students: 20</w:t>
       </w:r>
     </w:p>
     <w:p>
@@ -104,13 +104,13 @@
         <w:rPr>
           <w:rtl w:val="0"/>
         </w:rPr>
-        <w:t xml:space="preserve"> Webscraping &amp; APIs for Data Collection, outlines and explores the New York Times API, presents how to use python and jupyter notebooks to make use of the New York Times Article API and collect articles relating to the “Opioid Epidemic”. From here, students are exposed to how to go from unstructured data to structured data and begin to ask and answer questions with this data. Students will then have a hands on opporunity to conduct text analysis on Opioid Epidemic articles collected from the New York Times API using the browser based </w:t>
-      </w:r>
-      <w:r>
-        <w:rPr>
-          <w:rtl w:val="0"/>
-        </w:rPr>
-        <w:t xml:space="preserve">computational text analysis tool Lexos. The module includes a brief discussion on how computational text analysis is useful, the browser tools that can be used to do this method of analysis, and how to interpret the results. </w:t>
+        <w:t xml:space="preserve"> Web-Scraping &amp; APIs for Data Collection, outlines and explores the New York Times API, presents how to use python and jupyter notebooks to make use of the New York Times Article API and collect articles relating to the “Opioid Epidemic.” From here, students learn how to go from unstructured data to structured data and begin asking and answering questions with this data. Students then have a hands on opportunity to conduct text analysis on Opioid Epidemic articles collected from the New York Times API using the browser-based </w:t>
+      </w:r>
+      <w:r>
+        <w:rPr>
+          <w:rtl w:val="0"/>
+        </w:rPr>
+        <w:t xml:space="preserve">computational text analysis tool Lexos. The module includes a brief discussion on how computational text analysis is useful, the browser tools that can be used to do this method of analysis, and how to interpret results. </w:t>
       </w:r>
     </w:p>
     <w:p>
@@ -233,7 +233,7 @@
         <w:rPr>
           <w:rtl w:val="0"/>
         </w:rPr>
-        <w:t xml:space="preserve">Learn about Webscraping &amp; APIs for Data Collection</w:t>
+        <w:t xml:space="preserve">Learn about Web-Scraping &amp; APIs for Data Collection</w:t>
       </w:r>
     </w:p>
     <w:p>
@@ -346,16 +346,7 @@
         <w:rPr>
           <w:rtl w:val="0"/>
         </w:rPr>
-      </w:r>
-    </w:p>
-    <w:p>
-      <w:pPr>
-        <w:rPr/>
-      </w:pPr>
-      <w:r>
-        <w:rPr>
-          <w:rtl w:val="0"/>
-        </w:rPr>
+        <w:t xml:space="preserve"> (Power Point)</w:t>
       </w:r>
     </w:p>
     <w:p>
@@ -363,6 +354,42 @@
         <w:rPr/>
       </w:pPr>
       <w:hyperlink r:id="rId8">
+        <w:r>
+          <w:rPr>
+            <w:color w:val="1155cc"/>
+            <w:u w:val="single"/>
+            <w:rtl w:val="0"/>
+          </w:rPr>
+          <w:t xml:space="preserve">Slides</w:t>
+        </w:r>
+      </w:hyperlink>
+      <w:r>
+        <w:rPr>
+          <w:rtl w:val="0"/>
+        </w:rPr>
+        <w:t xml:space="preserve"> (PDF with Presentation Notes)</w:t>
+      </w:r>
+      <w:r>
+        <w:rPr>
+          <w:rtl w:val="0"/>
+        </w:rPr>
+      </w:r>
+    </w:p>
+    <w:p>
+      <w:pPr>
+        <w:rPr/>
+      </w:pPr>
+      <w:r>
+        <w:rPr>
+          <w:rtl w:val="0"/>
+        </w:rPr>
+      </w:r>
+    </w:p>
+    <w:p>
+      <w:pPr>
+        <w:rPr/>
+      </w:pPr>
+      <w:hyperlink r:id="rId9">
         <w:r>
           <w:rPr>
             <w:color w:val="1155cc"/>
@@ -376,24 +403,45 @@
         <w:rPr>
           <w:rtl w:val="0"/>
         </w:rPr>
-        <w:t xml:space="preserve"> </w:t>
-      </w:r>
-    </w:p>
-    <w:p>
-      <w:pPr>
-        <w:rPr/>
-      </w:pPr>
-      <w:r>
-        <w:rPr>
-          <w:rtl w:val="0"/>
-        </w:rPr>
-      </w:r>
-    </w:p>
-    <w:p>
-      <w:pPr>
-        <w:rPr/>
-      </w:pPr>
-      <w:hyperlink r:id="rId9">
+        <w:t xml:space="preserve"> (Global Warming)</w:t>
+      </w:r>
+    </w:p>
+    <w:p>
+      <w:pPr>
+        <w:rPr/>
+      </w:pPr>
+      <w:hyperlink r:id="rId10">
+        <w:r>
+          <w:rPr>
+            <w:color w:val="1155cc"/>
+            <w:u w:val="single"/>
+            <w:rtl w:val="0"/>
+          </w:rPr>
+          <w:t xml:space="preserve">Jupyter Notebook</w:t>
+        </w:r>
+      </w:hyperlink>
+      <w:r>
+        <w:rPr>
+          <w:rtl w:val="0"/>
+        </w:rPr>
+        <w:t xml:space="preserve"> (Donald Trump)</w:t>
+      </w:r>
+    </w:p>
+    <w:p>
+      <w:pPr>
+        <w:rPr/>
+      </w:pPr>
+      <w:r>
+        <w:rPr>
+          <w:rtl w:val="0"/>
+        </w:rPr>
+      </w:r>
+    </w:p>
+    <w:p>
+      <w:pPr>
+        <w:rPr/>
+      </w:pPr>
+      <w:hyperlink r:id="rId11">
         <w:r>
           <w:rPr>
             <w:color w:val="1155cc"/>
@@ -420,28 +468,108 @@
           <w:u w:val="none"/>
         </w:rPr>
       </w:pPr>
-      <w:r>
-        <w:rPr>
-          <w:rtl w:val="0"/>
-        </w:rPr>
-        <w:t xml:space="preserve">New York Times Articles relating to the search term “opioids”. Data collected from the New York Times Article API, comprising the 10 most relevant articles per year relating to opioids from 2010 to 2019. </w:t>
-      </w:r>
-    </w:p>
-    <w:p>
-      <w:pPr>
-        <w:rPr/>
-      </w:pPr>
-      <w:r>
-        <w:rPr>
-          <w:rtl w:val="0"/>
-        </w:rPr>
-      </w:r>
-    </w:p>
-    <w:p>
-      <w:pPr>
-        <w:rPr/>
-      </w:pPr>
-      <w:hyperlink r:id="rId10">
+      <w:hyperlink r:id="rId12">
+        <w:r>
+          <w:rPr>
+            <w:color w:val="1155cc"/>
+            <w:u w:val="single"/>
+            <w:rtl w:val="0"/>
+          </w:rPr>
+          <w:t xml:space="preserve">Global Warming Data</w:t>
+        </w:r>
+      </w:hyperlink>
+      <w:r>
+        <w:rPr>
+          <w:rtl w:val="0"/>
+        </w:rPr>
+      </w:r>
+    </w:p>
+    <w:p>
+      <w:pPr>
+        <w:numPr>
+          <w:ilvl w:val="1"/>
+          <w:numId w:val="2"/>
+        </w:numPr>
+        <w:ind w:left="1440" w:hanging="360"/>
+        <w:rPr>
+          <w:u w:val="none"/>
+        </w:rPr>
+      </w:pPr>
+      <w:r>
+        <w:rPr>
+          <w:rtl w:val="0"/>
+        </w:rPr>
+        <w:t xml:space="preserve">New York Times Articles relating to the search term “Global Warming.” Data collected from the New York Times Article API, comprising the 10 most relevant articles per year relating to global warming from 2010 to 2019. </w:t>
+      </w:r>
+    </w:p>
+    <w:p>
+      <w:pPr>
+        <w:numPr>
+          <w:ilvl w:val="0"/>
+          <w:numId w:val="2"/>
+        </w:numPr>
+        <w:ind w:left="720" w:hanging="360"/>
+        <w:rPr>
+          <w:u w:val="none"/>
+        </w:rPr>
+      </w:pPr>
+      <w:hyperlink r:id="rId13">
+        <w:r>
+          <w:rPr>
+            <w:color w:val="1155cc"/>
+            <w:u w:val="single"/>
+            <w:rtl w:val="0"/>
+          </w:rPr>
+          <w:t xml:space="preserve">Donald Trump Data</w:t>
+        </w:r>
+      </w:hyperlink>
+      <w:r>
+        <w:rPr>
+          <w:rtl w:val="0"/>
+        </w:rPr>
+      </w:r>
+    </w:p>
+    <w:p>
+      <w:pPr>
+        <w:numPr>
+          <w:ilvl w:val="1"/>
+          <w:numId w:val="2"/>
+        </w:numPr>
+        <w:ind w:left="1440" w:hanging="360"/>
+      </w:pPr>
+      <w:r>
+        <w:rPr>
+          <w:rtl w:val="0"/>
+        </w:rPr>
+        <w:t xml:space="preserve">New York Times Articles relating to the search term “Donald Trmup.” Data collected from the New York Times Article API, comprising the 10 most relevant articles per year relating to global warming from 2010 to 2019. </w:t>
+      </w:r>
+    </w:p>
+    <w:p>
+      <w:pPr>
+        <w:ind w:left="1440" w:firstLine="0"/>
+        <w:rPr/>
+      </w:pPr>
+      <w:r>
+        <w:rPr>
+          <w:rtl w:val="0"/>
+        </w:rPr>
+      </w:r>
+    </w:p>
+    <w:p>
+      <w:pPr>
+        <w:rPr/>
+      </w:pPr>
+      <w:r>
+        <w:rPr>
+          <w:rtl w:val="0"/>
+        </w:rPr>
+      </w:r>
+    </w:p>
+    <w:p>
+      <w:pPr>
+        <w:rPr/>
+      </w:pPr>
+      <w:hyperlink r:id="rId14">
         <w:r>
           <w:rPr>
             <w:color w:val="1155cc"/>

</xml_diff>